<commit_message>
add a memory picture
</commit_message>
<xml_diff>
--- a/内存.docx
+++ b/内存.docx
@@ -28,6 +28,7 @@
     <w:p>
       <w:pPr>
         <w:numPr>
+          <w:ilvl w:val="0"/>
           <w:numId w:val="0"/>
         </w:numPr>
         <w:rPr>
@@ -106,6 +107,65 @@
     </w:p>
     <w:p>
       <w:pPr>
+        <w:rPr>
+          <w:rFonts w:ascii="宋体" w:hAnsi="宋体" w:eastAsia="宋体" w:cs="宋体"/>
+          <w:sz w:val="24"/>
+          <w:szCs w:val="24"/>
+        </w:rPr>
+      </w:pPr>
+      <w:r>
+        <w:rPr>
+          <w:rFonts w:ascii="宋体" w:hAnsi="宋体" w:eastAsia="宋体" w:cs="宋体"/>
+          <w:sz w:val="24"/>
+          <w:szCs w:val="24"/>
+        </w:rPr>
+        <w:drawing>
+          <wp:inline distT="0" distB="0" distL="114300" distR="114300">
+            <wp:extent cx="3173730" cy="1416685"/>
+            <wp:effectExtent l="0" t="0" r="11430" b="635"/>
+            <wp:docPr id="6" name="图片 1" descr="IMG_256"/>
+            <wp:cNvGraphicFramePr>
+              <a:graphicFrameLocks xmlns:a="http://schemas.openxmlformats.org/drawingml/2006/main" noChangeAspect="1"/>
+            </wp:cNvGraphicFramePr>
+            <a:graphic xmlns:a="http://schemas.openxmlformats.org/drawingml/2006/main">
+              <a:graphicData uri="http://schemas.openxmlformats.org/drawingml/2006/picture">
+                <pic:pic xmlns:pic="http://schemas.openxmlformats.org/drawingml/2006/picture">
+                  <pic:nvPicPr>
+                    <pic:cNvPr id="6" name="图片 1" descr="IMG_256"/>
+                    <pic:cNvPicPr>
+                      <a:picLocks noChangeAspect="1"/>
+                    </pic:cNvPicPr>
+                  </pic:nvPicPr>
+                  <pic:blipFill>
+                    <a:blip r:embed="rId5"/>
+                    <a:stretch>
+                      <a:fillRect/>
+                    </a:stretch>
+                  </pic:blipFill>
+                  <pic:spPr>
+                    <a:xfrm>
+                      <a:off x="0" y="0"/>
+                      <a:ext cx="3173730" cy="1416685"/>
+                    </a:xfrm>
+                    <a:prstGeom prst="rect">
+                      <a:avLst/>
+                    </a:prstGeom>
+                    <a:noFill/>
+                    <a:ln w="9525">
+                      <a:noFill/>
+                    </a:ln>
+                  </pic:spPr>
+                </pic:pic>
+              </a:graphicData>
+            </a:graphic>
+          </wp:inline>
+        </w:drawing>
+      </w:r>
+      <w:bookmarkStart w:id="0" w:name="_GoBack"/>
+      <w:bookmarkEnd w:id="0"/>
+    </w:p>
+    <w:p>
+      <w:pPr>
         <w:numPr>
           <w:ilvl w:val="0"/>
           <w:numId w:val="2"/>
@@ -153,6 +213,7 @@
     <w:p>
       <w:pPr>
         <w:numPr>
+          <w:ilvl w:val="0"/>
           <w:numId w:val="0"/>
         </w:numPr>
         <w:rPr>
@@ -175,6 +236,7 @@
     <w:p>
       <w:pPr>
         <w:numPr>
+          <w:ilvl w:val="0"/>
           <w:numId w:val="0"/>
         </w:numPr>
         <w:rPr>
@@ -197,6 +259,7 @@
     <w:p>
       <w:pPr>
         <w:numPr>
+          <w:ilvl w:val="0"/>
           <w:numId w:val="0"/>
         </w:numPr>
         <w:ind w:firstLine="480" w:firstLineChars="200"/>
@@ -266,6 +329,7 @@
     <w:p>
       <w:pPr>
         <w:numPr>
+          <w:ilvl w:val="0"/>
           <w:numId w:val="0"/>
         </w:numPr>
         <w:rPr>
@@ -302,6 +366,7 @@
     <w:p>
       <w:pPr>
         <w:numPr>
+          <w:ilvl w:val="0"/>
           <w:numId w:val="0"/>
         </w:numPr>
         <w:ind w:firstLine="420" w:firstLineChars="0"/>
@@ -335,7 +400,7 @@
                     </pic:cNvPicPr>
                   </pic:nvPicPr>
                   <pic:blipFill>
-                    <a:blip r:embed="rId5"/>
+                    <a:blip r:embed="rId6"/>
                     <a:stretch>
                       <a:fillRect/>
                     </a:stretch>
@@ -387,6 +452,7 @@
     <w:p>
       <w:pPr>
         <w:numPr>
+          <w:ilvl w:val="0"/>
           <w:numId w:val="0"/>
         </w:numPr>
         <w:rPr>
@@ -413,7 +479,6 @@
           <w:lang w:val="en-US" w:eastAsia="zh-CN"/>
         </w:rPr>
         <w:tab/>
-        <w:t/>
       </w:r>
       <w:r>
         <w:rPr>
@@ -423,12 +488,21 @@
           <w:lang w:val="en-US" w:eastAsia="zh-CN"/>
         </w:rPr>
         <w:tab/>
+      </w:r>
+      <w:r>
+        <w:rPr>
+          <w:rFonts w:hint="eastAsia" w:ascii="宋体" w:hAnsi="宋体" w:eastAsia="宋体" w:cs="宋体"/>
+          <w:sz w:val="24"/>
+          <w:szCs w:val="24"/>
+          <w:lang w:val="en-US" w:eastAsia="zh-CN"/>
+        </w:rPr>
         <w:t>空闲区由操作系统管理（链表存储等）</w:t>
       </w:r>
     </w:p>
     <w:p>
       <w:pPr>
         <w:numPr>
+          <w:ilvl w:val="0"/>
           <w:numId w:val="0"/>
         </w:numPr>
         <w:rPr>
@@ -455,7 +529,6 @@
           <w:lang w:val="en-US" w:eastAsia="zh-CN"/>
         </w:rPr>
         <w:tab/>
-        <w:t/>
       </w:r>
       <w:r>
         <w:rPr>
@@ -465,6 +538,14 @@
           <w:lang w:val="en-US" w:eastAsia="zh-CN"/>
         </w:rPr>
         <w:tab/>
+      </w:r>
+      <w:r>
+        <w:rPr>
+          <w:rFonts w:hint="eastAsia" w:ascii="宋体" w:hAnsi="宋体" w:eastAsia="宋体" w:cs="宋体"/>
+          <w:sz w:val="24"/>
+          <w:szCs w:val="24"/>
+          <w:lang w:val="en-US" w:eastAsia="zh-CN"/>
+        </w:rPr>
         <w:t>运行程序-&gt;向操作系统申请内存加载程序-&gt;操作系统根据空闲区分配给程序</w:t>
       </w:r>
     </w:p>
@@ -495,6 +576,7 @@
     <w:p>
       <w:pPr>
         <w:numPr>
+          <w:ilvl w:val="0"/>
           <w:numId w:val="0"/>
         </w:numPr>
         <w:ind w:left="420" w:leftChars="0" w:firstLine="420" w:firstLineChars="0"/>
@@ -542,6 +624,7 @@
     <w:p>
       <w:pPr>
         <w:numPr>
+          <w:ilvl w:val="0"/>
           <w:numId w:val="0"/>
         </w:numPr>
         <w:ind w:left="420" w:leftChars="0" w:firstLine="420" w:firstLineChars="0"/>
@@ -565,6 +648,7 @@
     <w:p>
       <w:pPr>
         <w:numPr>
+          <w:ilvl w:val="0"/>
           <w:numId w:val="0"/>
         </w:numPr>
         <w:rPr>
@@ -601,6 +685,7 @@
     <w:p>
       <w:pPr>
         <w:numPr>
+          <w:ilvl w:val="0"/>
           <w:numId w:val="0"/>
         </w:numPr>
         <w:ind w:left="420" w:leftChars="0" w:firstLine="0" w:firstLineChars="0"/>
@@ -634,7 +719,7 @@
                     </pic:cNvPicPr>
                   </pic:nvPicPr>
                   <pic:blipFill>
-                    <a:blip r:embed="rId6"/>
+                    <a:blip r:embed="rId7"/>
                     <a:stretch>
                       <a:fillRect/>
                     </a:stretch>
@@ -686,6 +771,7 @@
     <w:p>
       <w:pPr>
         <w:numPr>
+          <w:ilvl w:val="0"/>
           <w:numId w:val="0"/>
         </w:numPr>
         <w:rPr>
@@ -712,7 +798,6 @@
           <w:lang w:val="en-US" w:eastAsia="zh-CN"/>
         </w:rPr>
         <w:tab/>
-        <w:t/>
       </w:r>
       <w:r>
         <w:rPr>
@@ -722,12 +807,21 @@
           <w:lang w:val="en-US" w:eastAsia="zh-CN"/>
         </w:rPr>
         <w:tab/>
+      </w:r>
+      <w:r>
+        <w:rPr>
+          <w:rFonts w:hint="eastAsia" w:ascii="宋体" w:hAnsi="宋体" w:eastAsia="宋体" w:cs="宋体"/>
+          <w:sz w:val="24"/>
+          <w:szCs w:val="24"/>
+          <w:lang w:val="en-US" w:eastAsia="zh-CN"/>
+        </w:rPr>
         <w:t>发现缺页后在加载。</w:t>
       </w:r>
     </w:p>
     <w:p>
       <w:pPr>
         <w:numPr>
+          <w:ilvl w:val="0"/>
           <w:numId w:val="0"/>
         </w:numPr>
         <w:ind w:left="840" w:leftChars="0" w:firstLine="420" w:firstLineChars="0"/>
@@ -751,6 +845,7 @@
     <w:p>
       <w:pPr>
         <w:numPr>
+          <w:ilvl w:val="0"/>
           <w:numId w:val="0"/>
         </w:numPr>
         <w:ind w:firstLine="420" w:firstLineChars="0"/>
@@ -774,6 +869,7 @@
     <w:p>
       <w:pPr>
         <w:numPr>
+          <w:ilvl w:val="0"/>
           <w:numId w:val="0"/>
         </w:numPr>
         <w:ind w:left="420" w:leftChars="0" w:firstLine="420" w:firstLineChars="0"/>
@@ -807,7 +903,7 @@
                     </pic:cNvPicPr>
                   </pic:nvPicPr>
                   <pic:blipFill>
-                    <a:blip r:embed="rId7"/>
+                    <a:blip r:embed="rId8"/>
                     <a:stretch>
                       <a:fillRect/>
                     </a:stretch>
@@ -835,6 +931,7 @@
     <w:p>
       <w:pPr>
         <w:numPr>
+          <w:ilvl w:val="0"/>
           <w:numId w:val="0"/>
         </w:numPr>
         <w:ind w:left="420" w:leftChars="0" w:firstLine="420" w:firstLineChars="0"/>
@@ -868,7 +965,7 @@
                     </pic:cNvPicPr>
                   </pic:nvPicPr>
                   <pic:blipFill>
-                    <a:blip r:embed="rId8"/>
+                    <a:blip r:embed="rId9"/>
                     <a:stretch>
                       <a:fillRect/>
                     </a:stretch>
@@ -919,6 +1016,7 @@
     <w:p>
       <w:pPr>
         <w:numPr>
+          <w:ilvl w:val="0"/>
           <w:numId w:val="0"/>
         </w:numPr>
         <w:ind w:firstLine="420" w:firstLineChars="0"/>
@@ -942,6 +1040,7 @@
     <w:p>
       <w:pPr>
         <w:numPr>
+          <w:ilvl w:val="0"/>
           <w:numId w:val="0"/>
         </w:numPr>
         <w:ind w:firstLine="420" w:firstLineChars="0"/>
@@ -977,7 +1076,7 @@
                     </pic:cNvPicPr>
                   </pic:nvPicPr>
                   <pic:blipFill>
-                    <a:blip r:embed="rId9"/>
+                    <a:blip r:embed="rId10"/>
                     <a:stretch>
                       <a:fillRect/>
                     </a:stretch>
@@ -1001,6 +1100,7 @@
     <w:p>
       <w:pPr>
         <w:numPr>
+          <w:ilvl w:val="0"/>
           <w:numId w:val="0"/>
         </w:numPr>
         <w:ind w:firstLine="420" w:firstLineChars="0"/>
@@ -1024,6 +1124,7 @@
     <w:p>
       <w:pPr>
         <w:numPr>
+          <w:ilvl w:val="0"/>
           <w:numId w:val="0"/>
         </w:numPr>
         <w:ind w:firstLine="420" w:firstLineChars="0"/>
@@ -1047,6 +1148,7 @@
     <w:p>
       <w:pPr>
         <w:numPr>
+          <w:ilvl w:val="0"/>
           <w:numId w:val="0"/>
         </w:numPr>
         <w:ind w:firstLine="420" w:firstLineChars="0"/>
@@ -1081,7 +1183,7 @@
                     </pic:cNvPicPr>
                   </pic:nvPicPr>
                   <pic:blipFill>
-                    <a:blip r:embed="rId10"/>
+                    <a:blip r:embed="rId11"/>
                     <a:stretch>
                       <a:fillRect/>
                     </a:stretch>
@@ -1109,19 +1211,21 @@
     <w:p>
       <w:pPr>
         <w:numPr>
-          <w:numId w:val="0"/>
-        </w:numPr>
-        <w:rPr>
-          <w:rFonts w:hint="eastAsia" w:ascii="宋体" w:hAnsi="宋体" w:eastAsia="宋体" w:cs="宋体"/>
-          <w:sz w:val="24"/>
-          <w:szCs w:val="24"/>
-          <w:lang w:val="en-US" w:eastAsia="zh-CN"/>
-        </w:rPr>
-      </w:pPr>
-    </w:p>
-    <w:p>
-      <w:pPr>
-        <w:numPr>
+          <w:ilvl w:val="0"/>
+          <w:numId w:val="0"/>
+        </w:numPr>
+        <w:rPr>
+          <w:rFonts w:hint="eastAsia" w:ascii="宋体" w:hAnsi="宋体" w:eastAsia="宋体" w:cs="宋体"/>
+          <w:sz w:val="24"/>
+          <w:szCs w:val="24"/>
+          <w:lang w:val="en-US" w:eastAsia="zh-CN"/>
+        </w:rPr>
+      </w:pPr>
+    </w:p>
+    <w:p>
+      <w:pPr>
+        <w:numPr>
+          <w:ilvl w:val="0"/>
           <w:numId w:val="0"/>
         </w:numPr>
         <w:rPr>
@@ -1158,6 +1262,7 @@
     <w:p>
       <w:pPr>
         <w:numPr>
+          <w:ilvl w:val="0"/>
           <w:numId w:val="0"/>
         </w:numPr>
         <w:rPr>
@@ -1180,6 +1285,7 @@
     <w:p>
       <w:pPr>
         <w:numPr>
+          <w:ilvl w:val="0"/>
           <w:numId w:val="0"/>
         </w:numPr>
         <w:rPr>
@@ -1202,6 +1308,7 @@
     <w:p>
       <w:pPr>
         <w:numPr>
+          <w:ilvl w:val="0"/>
           <w:numId w:val="0"/>
         </w:numPr>
         <w:rPr>
@@ -1224,6 +1331,7 @@
     <w:p>
       <w:pPr>
         <w:numPr>
+          <w:ilvl w:val="0"/>
           <w:numId w:val="0"/>
         </w:numPr>
         <w:rPr>
@@ -1246,6 +1354,7 @@
     <w:p>
       <w:pPr>
         <w:numPr>
+          <w:ilvl w:val="0"/>
           <w:numId w:val="0"/>
         </w:numPr>
         <w:rPr>
@@ -1268,6 +1377,7 @@
     <w:p>
       <w:pPr>
         <w:numPr>
+          <w:ilvl w:val="0"/>
           <w:numId w:val="0"/>
         </w:numPr>
         <w:rPr>
@@ -1336,6 +1446,7 @@
     <w:p>
       <w:pPr>
         <w:numPr>
+          <w:ilvl w:val="0"/>
           <w:numId w:val="0"/>
         </w:numPr>
         <w:rPr>
@@ -1358,6 +1469,7 @@
     <w:p>
       <w:pPr>
         <w:numPr>
+          <w:ilvl w:val="0"/>
           <w:numId w:val="0"/>
         </w:numPr>
         <w:rPr>
@@ -1380,6 +1492,7 @@
     <w:p>
       <w:pPr>
         <w:numPr>
+          <w:ilvl w:val="0"/>
           <w:numId w:val="0"/>
         </w:numPr>
         <w:ind w:left="420" w:leftChars="0" w:firstLine="420" w:firstLineChars="0"/>
@@ -1403,6 +1516,7 @@
     <w:p>
       <w:pPr>
         <w:numPr>
+          <w:ilvl w:val="0"/>
           <w:numId w:val="0"/>
         </w:numPr>
         <w:ind w:left="420" w:leftChars="0" w:firstLine="420" w:firstLineChars="0"/>
@@ -1426,6 +1540,7 @@
     <w:p>
       <w:pPr>
         <w:numPr>
+          <w:ilvl w:val="0"/>
           <w:numId w:val="0"/>
         </w:numPr>
         <w:ind w:left="420" w:leftChars="0" w:firstLine="420" w:firstLineChars="0"/>
@@ -1449,6 +1564,7 @@
     <w:p>
       <w:pPr>
         <w:numPr>
+          <w:ilvl w:val="0"/>
           <w:numId w:val="0"/>
         </w:numPr>
         <w:ind w:left="420" w:leftChars="0" w:firstLine="420" w:firstLineChars="0"/>
@@ -1472,6 +1588,7 @@
     <w:p>
       <w:pPr>
         <w:numPr>
+          <w:ilvl w:val="0"/>
           <w:numId w:val="0"/>
         </w:numPr>
         <w:ind w:left="420" w:leftChars="0" w:firstLine="420" w:firstLineChars="0"/>
@@ -1495,6 +1612,7 @@
     <w:p>
       <w:pPr>
         <w:numPr>
+          <w:ilvl w:val="0"/>
           <w:numId w:val="0"/>
         </w:numPr>
         <w:ind w:left="420" w:leftChars="0" w:firstLine="420" w:firstLineChars="0"/>
@@ -1518,6 +1636,7 @@
     <w:p>
       <w:pPr>
         <w:numPr>
+          <w:ilvl w:val="0"/>
           <w:numId w:val="0"/>
         </w:numPr>
         <w:ind w:firstLine="480"/>
@@ -1541,6 +1660,7 @@
     <w:p>
       <w:pPr>
         <w:numPr>
+          <w:ilvl w:val="0"/>
           <w:numId w:val="0"/>
         </w:numPr>
         <w:ind w:firstLine="480"/>
@@ -1564,6 +1684,7 @@
     <w:p>
       <w:pPr>
         <w:numPr>
+          <w:ilvl w:val="0"/>
           <w:numId w:val="0"/>
         </w:numPr>
         <w:ind w:firstLine="480"/>
@@ -1587,6 +1708,7 @@
     <w:p>
       <w:pPr>
         <w:numPr>
+          <w:ilvl w:val="0"/>
           <w:numId w:val="0"/>
         </w:numPr>
         <w:ind w:firstLine="899" w:firstLineChars="0"/>
@@ -1621,7 +1743,7 @@
                     </pic:cNvPicPr>
                   </pic:nvPicPr>
                   <pic:blipFill>
-                    <a:blip r:embed="rId11"/>
+                    <a:blip r:embed="rId12"/>
                     <a:stretch>
                       <a:fillRect/>
                     </a:stretch>
@@ -1649,6 +1771,7 @@
     <w:p>
       <w:pPr>
         <w:numPr>
+          <w:ilvl w:val="0"/>
           <w:numId w:val="0"/>
         </w:numPr>
         <w:rPr>
@@ -1685,6 +1808,7 @@
     <w:p>
       <w:pPr>
         <w:numPr>
+          <w:ilvl w:val="0"/>
           <w:numId w:val="0"/>
         </w:numPr>
         <w:rPr>
@@ -1707,6 +1831,7 @@
     <w:p>
       <w:pPr>
         <w:numPr>
+          <w:ilvl w:val="0"/>
           <w:numId w:val="0"/>
         </w:numPr>
         <w:ind w:firstLine="420" w:firstLineChars="0"/>
@@ -1750,7 +1875,7 @@
                     </pic:cNvPicPr>
                   </pic:nvPicPr>
                   <pic:blipFill>
-                    <a:blip r:embed="rId12"/>
+                    <a:blip r:embed="rId13"/>
                     <a:stretch>
                       <a:fillRect/>
                     </a:stretch>
@@ -1846,6 +1971,7 @@
     <w:p>
       <w:pPr>
         <w:numPr>
+          <w:ilvl w:val="0"/>
           <w:numId w:val="0"/>
         </w:numPr>
         <w:ind w:firstLine="420" w:firstLineChars="0"/>
@@ -1865,6 +1991,7 @@
     <w:p>
       <w:pPr>
         <w:numPr>
+          <w:ilvl w:val="0"/>
           <w:numId w:val="0"/>
         </w:numPr>
         <w:ind w:firstLine="420" w:firstLineChars="0"/>
@@ -2003,7 +2130,6 @@
           <w:spacing w:val="0"/>
           <w:sz w:val="19"/>
           <w:szCs w:val="19"/>
-          <w:bdr w:val="none" w:color="auto" w:sz="0" w:space="0"/>
           <w:shd w:val="clear" w:fill="FFFFFF"/>
         </w:rPr>
       </w:pPr>
@@ -2016,7 +2142,6 @@
           <w:spacing w:val="0"/>
           <w:sz w:val="19"/>
           <w:szCs w:val="19"/>
-          <w:bdr w:val="none" w:color="auto" w:sz="0" w:space="0"/>
           <w:shd w:val="clear" w:fill="FFFFFF"/>
         </w:rPr>
         <w:t>之后进程即可对这片主存进行读或者写的操作，如果写操作改变了其内容，一定时间后</w:t>
@@ -2030,7 +2155,6 @@
           <w:spacing w:val="0"/>
           <w:sz w:val="19"/>
           <w:szCs w:val="19"/>
-          <w:bdr w:val="none" w:color="auto" w:sz="0" w:space="0"/>
           <w:shd w:val="clear" w:fill="FFFFFF"/>
         </w:rPr>
         <w:t>系统</w:t>
@@ -2044,7 +2168,6 @@
           <w:spacing w:val="0"/>
           <w:sz w:val="19"/>
           <w:szCs w:val="19"/>
-          <w:bdr w:val="none" w:color="auto" w:sz="0" w:space="0"/>
           <w:shd w:val="clear" w:fill="FFFFFF"/>
         </w:rPr>
         <w:t>会自动</w:t>
@@ -2058,7 +2181,6 @@
           <w:spacing w:val="0"/>
           <w:sz w:val="19"/>
           <w:szCs w:val="19"/>
-          <w:bdr w:val="none" w:color="auto" w:sz="0" w:space="0"/>
           <w:shd w:val="clear" w:fill="FFFFFF"/>
         </w:rPr>
         <w:t>回写脏页面</w:t>
@@ -2072,7 +2194,6 @@
           <w:spacing w:val="0"/>
           <w:sz w:val="19"/>
           <w:szCs w:val="19"/>
-          <w:bdr w:val="none" w:color="auto" w:sz="0" w:space="0"/>
           <w:shd w:val="clear" w:fill="FFFFFF"/>
         </w:rPr>
         <w:t>到对应</w:t>
@@ -2086,7 +2207,6 @@
           <w:spacing w:val="0"/>
           <w:sz w:val="19"/>
           <w:szCs w:val="19"/>
-          <w:bdr w:val="none" w:color="auto" w:sz="0" w:space="0"/>
           <w:shd w:val="clear" w:fill="FFFFFF"/>
         </w:rPr>
         <w:t>磁盘</w:t>
@@ -2100,7 +2220,6 @@
           <w:spacing w:val="0"/>
           <w:sz w:val="19"/>
           <w:szCs w:val="19"/>
-          <w:bdr w:val="none" w:color="auto" w:sz="0" w:space="0"/>
           <w:shd w:val="clear" w:fill="FFFFFF"/>
         </w:rPr>
         <w:t>地址，也即完成了写入到文件的过程。修改过的脏页面并不会立即更新回文件中，而是有一段时间的</w:t>
@@ -2114,7 +2233,6 @@
           <w:spacing w:val="0"/>
           <w:sz w:val="19"/>
           <w:szCs w:val="19"/>
-          <w:bdr w:val="none" w:color="auto" w:sz="0" w:space="0"/>
           <w:shd w:val="clear" w:fill="FFFFFF"/>
         </w:rPr>
         <w:t>延迟</w:t>
@@ -2128,7 +2246,6 @@
           <w:spacing w:val="0"/>
           <w:sz w:val="19"/>
           <w:szCs w:val="19"/>
-          <w:bdr w:val="none" w:color="auto" w:sz="0" w:space="0"/>
           <w:shd w:val="clear" w:fill="FFFFFF"/>
         </w:rPr>
         <w:t>，可以调用msync()来强制同步, 这样所写的内容就能立即保存到文件里了。</w:t>
@@ -2137,6 +2254,7 @@
     <w:p>
       <w:pPr>
         <w:numPr>
+          <w:ilvl w:val="0"/>
           <w:numId w:val="0"/>
         </w:numPr>
         <w:ind w:firstLine="420" w:firstLineChars="0"/>
@@ -2170,6 +2288,7 @@
     <w:p>
       <w:pPr>
         <w:numPr>
+          <w:ilvl w:val="0"/>
           <w:numId w:val="0"/>
         </w:numPr>
         <w:ind w:firstLine="420" w:firstLineChars="0"/>
@@ -2189,6 +2308,7 @@
     <w:p>
       <w:pPr>
         <w:numPr>
+          <w:ilvl w:val="0"/>
           <w:numId w:val="0"/>
         </w:numPr>
         <w:rPr>
@@ -2253,40 +2373,48 @@
           <w:spacing w:val="0"/>
           <w:sz w:val="19"/>
           <w:szCs w:val="19"/>
-          <w:bdr w:val="none" w:color="auto" w:sz="0" w:space="0"/>
-          <w:shd w:val="clear" w:fill="FFFFFF"/>
-        </w:rPr>
-        <w:t>1、对文件的读取操作跨过了页</w:t>
-      </w:r>
-      <w:bookmarkStart w:id="0" w:name="_GoBack"/>
-      <w:bookmarkEnd w:id="0"/>
+          <w:shd w:val="clear" w:fill="FFFFFF"/>
+        </w:rPr>
+        <w:t>1、对文件的读取操作跨过了页缓存，减少了数据的拷贝次数，用内存读写</w:t>
+      </w:r>
       <w:r>
         <w:rPr>
           <w:rFonts w:hint="default" w:ascii="Arial" w:hAnsi="Arial" w:eastAsia="Arial" w:cs="Arial"/>
           <w:i w:val="0"/>
           <w:caps w:val="0"/>
-          <w:color w:val="4D4D4D"/>
-          <w:spacing w:val="0"/>
-          <w:sz w:val="19"/>
-          <w:szCs w:val="19"/>
-          <w:bdr w:val="none" w:color="auto" w:sz="0" w:space="0"/>
-          <w:shd w:val="clear" w:fill="FFFFFF"/>
-        </w:rPr>
-        <w:t>缓存，减少了数据的拷贝次数，用内存读写</w:t>
+          <w:color w:val="0000FF"/>
+          <w:spacing w:val="0"/>
+          <w:sz w:val="19"/>
+          <w:szCs w:val="19"/>
+          <w:shd w:val="clear" w:fill="FFFFFF"/>
+        </w:rPr>
+        <w:t>取代I/O</w:t>
       </w:r>
       <w:r>
         <w:rPr>
           <w:rFonts w:hint="default" w:ascii="Arial" w:hAnsi="Arial" w:eastAsia="Arial" w:cs="Arial"/>
           <w:i w:val="0"/>
           <w:caps w:val="0"/>
+          <w:color w:val="4D4D4D"/>
+          <w:spacing w:val="0"/>
+          <w:sz w:val="19"/>
+          <w:szCs w:val="19"/>
+          <w:shd w:val="clear" w:fill="FFFFFF"/>
+        </w:rPr>
+        <w:t>读写，提高了</w:t>
+      </w:r>
+      <w:r>
+        <w:rPr>
+          <w:rFonts w:hint="default" w:ascii="Arial" w:hAnsi="Arial" w:eastAsia="Arial" w:cs="Arial"/>
+          <w:i w:val="0"/>
+          <w:caps w:val="0"/>
           <w:color w:val="0000FF"/>
           <w:spacing w:val="0"/>
           <w:sz w:val="19"/>
           <w:szCs w:val="19"/>
-          <w:bdr w:val="none" w:color="auto" w:sz="0" w:space="0"/>
-          <w:shd w:val="clear" w:fill="FFFFFF"/>
-        </w:rPr>
-        <w:t>取代I/O</w:t>
+          <w:shd w:val="clear" w:fill="FFFFFF"/>
+        </w:rPr>
+        <w:t>文件读取效率</w:t>
       </w:r>
       <w:r>
         <w:rPr>
@@ -2297,35 +2425,6 @@
           <w:spacing w:val="0"/>
           <w:sz w:val="19"/>
           <w:szCs w:val="19"/>
-          <w:bdr w:val="none" w:color="auto" w:sz="0" w:space="0"/>
-          <w:shd w:val="clear" w:fill="FFFFFF"/>
-        </w:rPr>
-        <w:t>读写，提高了</w:t>
-      </w:r>
-      <w:r>
-        <w:rPr>
-          <w:rFonts w:hint="default" w:ascii="Arial" w:hAnsi="Arial" w:eastAsia="Arial" w:cs="Arial"/>
-          <w:i w:val="0"/>
-          <w:caps w:val="0"/>
-          <w:color w:val="0000FF"/>
-          <w:spacing w:val="0"/>
-          <w:sz w:val="19"/>
-          <w:szCs w:val="19"/>
-          <w:bdr w:val="none" w:color="auto" w:sz="0" w:space="0"/>
-          <w:shd w:val="clear" w:fill="FFFFFF"/>
-        </w:rPr>
-        <w:t>文件读取效率</w:t>
-      </w:r>
-      <w:r>
-        <w:rPr>
-          <w:rFonts w:hint="default" w:ascii="Arial" w:hAnsi="Arial" w:eastAsia="Arial" w:cs="Arial"/>
-          <w:i w:val="0"/>
-          <w:caps w:val="0"/>
-          <w:color w:val="4D4D4D"/>
-          <w:spacing w:val="0"/>
-          <w:sz w:val="19"/>
-          <w:szCs w:val="19"/>
-          <w:bdr w:val="none" w:color="auto" w:sz="0" w:space="0"/>
           <w:shd w:val="clear" w:fill="FFFFFF"/>
         </w:rPr>
         <w:t>。</w:t>
@@ -2366,7 +2465,6 @@
           <w:spacing w:val="0"/>
           <w:sz w:val="19"/>
           <w:szCs w:val="19"/>
-          <w:bdr w:val="none" w:color="auto" w:sz="0" w:space="0"/>
           <w:shd w:val="clear" w:fill="FFFFFF"/>
         </w:rPr>
         <w:t>2、实现了用户空间和内核空间的</w:t>
@@ -2380,7 +2478,6 @@
           <w:spacing w:val="0"/>
           <w:sz w:val="19"/>
           <w:szCs w:val="19"/>
-          <w:bdr w:val="none" w:color="auto" w:sz="0" w:space="0"/>
           <w:shd w:val="clear" w:fill="FFFFFF"/>
         </w:rPr>
         <w:t>高效交互</w:t>
@@ -2394,7 +2491,6 @@
           <w:spacing w:val="0"/>
           <w:sz w:val="19"/>
           <w:szCs w:val="19"/>
-          <w:bdr w:val="none" w:color="auto" w:sz="0" w:space="0"/>
           <w:shd w:val="clear" w:fill="FFFFFF"/>
         </w:rPr>
         <w:t>方式。两空间的各自修改操作可以直接反映在映射的区域内，从而被对方空间及时捕捉。</w:t>
@@ -2435,7 +2531,6 @@
           <w:spacing w:val="0"/>
           <w:sz w:val="19"/>
           <w:szCs w:val="19"/>
-          <w:bdr w:val="none" w:color="auto" w:sz="0" w:space="0"/>
           <w:shd w:val="clear" w:fill="FFFFFF"/>
         </w:rPr>
         <w:t>3、提供</w:t>
@@ -2449,7 +2544,6 @@
           <w:spacing w:val="0"/>
           <w:sz w:val="19"/>
           <w:szCs w:val="19"/>
-          <w:bdr w:val="none" w:color="auto" w:sz="0" w:space="0"/>
           <w:shd w:val="clear" w:fill="FFFFFF"/>
         </w:rPr>
         <w:t>进程间</w:t>
@@ -2463,7 +2557,6 @@
           <w:spacing w:val="0"/>
           <w:sz w:val="19"/>
           <w:szCs w:val="19"/>
-          <w:bdr w:val="none" w:color="auto" w:sz="0" w:space="0"/>
           <w:shd w:val="clear" w:fill="FFFFFF"/>
         </w:rPr>
         <w:t>共</w:t>
@@ -2477,7 +2570,6 @@
           <w:spacing w:val="0"/>
           <w:sz w:val="19"/>
           <w:szCs w:val="19"/>
-          <w:bdr w:val="none" w:color="auto" w:sz="0" w:space="0"/>
           <w:shd w:val="clear" w:fill="FFFFFF"/>
         </w:rPr>
         <w:t>享内存及相互通信</w:t>
@@ -2491,7 +2583,6 @@
           <w:spacing w:val="0"/>
           <w:sz w:val="19"/>
           <w:szCs w:val="19"/>
-          <w:bdr w:val="none" w:color="auto" w:sz="0" w:space="0"/>
           <w:shd w:val="clear" w:fill="FFFFFF"/>
         </w:rPr>
         <w:t>的方式。不管是父子进程还是无亲缘关系的进程，都可以将自身用户空间映射到同一个文件或匿名映射到同一片区域。从而通过各自对映射区域的改动，达到进程间通信和进程间共享的目的。</w:t>
@@ -2532,7 +2623,6 @@
           <w:spacing w:val="0"/>
           <w:sz w:val="19"/>
           <w:szCs w:val="19"/>
-          <w:bdr w:val="none" w:color="auto" w:sz="0" w:space="0"/>
           <w:shd w:val="clear" w:fill="FFFFFF"/>
         </w:rPr>
         <w:t>     同时，如果进程A和进程B都映射了区域C，当A第一次读取C时通过缺页从磁盘复制文件页到内存中；但当B再读C的相同页面时，虽然也会产生缺页异常，但是不再需要从磁盘中复制文件过来，而可直接使用已经保存在内存中的文件数据。</w:t>
@@ -2573,7 +2663,6 @@
           <w:spacing w:val="0"/>
           <w:sz w:val="19"/>
           <w:szCs w:val="19"/>
-          <w:bdr w:val="none" w:color="auto" w:sz="0" w:space="0"/>
           <w:shd w:val="clear" w:fill="FFFFFF"/>
         </w:rPr>
         <w:t>4、可用于实现高效的</w:t>
@@ -2587,7 +2676,6 @@
           <w:spacing w:val="0"/>
           <w:sz w:val="19"/>
           <w:szCs w:val="19"/>
-          <w:bdr w:val="none" w:color="auto" w:sz="0" w:space="0"/>
           <w:shd w:val="clear" w:fill="FFFFFF"/>
         </w:rPr>
         <w:t>大规模数据传输</w:t>
@@ -2601,7 +2689,6 @@
           <w:spacing w:val="0"/>
           <w:sz w:val="19"/>
           <w:szCs w:val="19"/>
-          <w:bdr w:val="none" w:color="auto" w:sz="0" w:space="0"/>
           <w:shd w:val="clear" w:fill="FFFFFF"/>
         </w:rPr>
         <w:t>。内存空间不足，是制约大数据操作的一个方面，解决方案往往是借助硬盘空间协助操作，补充内存的不足。但是进一步会造成大量的文件I/O操作，极大影响效率。这个问题可以通过mmap映射很好的解决。换句话说，但凡是需要用磁盘空间代替内存的时候，mmap都可以发挥其功效。</w:t>
@@ -2610,6 +2697,7 @@
     <w:p>
       <w:pPr>
         <w:numPr>
+          <w:ilvl w:val="0"/>
           <w:numId w:val="0"/>
         </w:numPr>
         <w:ind w:firstLine="420" w:firstLineChars="0"/>
@@ -2637,7 +2725,7 @@
 </file>
 
 <file path=word/numbering.xml><?xml version="1.0" encoding="utf-8"?>
-<w:numbering xmlns:wpc="http://schemas.microsoft.com/office/word/2010/wordprocessingCanvas" xmlns:mc="http://schemas.openxmlformats.org/markup-compatibility/2006" xmlns:o="urn:schemas-microsoft-com:office:office" xmlns:r="http://schemas.openxmlformats.org/officeDocument/2006/relationships" xmlns:m="http://schemas.openxmlformats.org/officeDocument/2006/math" xmlns:v="urn:schemas-microsoft-com:vml" xmlns:wp14="http://schemas.microsoft.com/office/word/2010/wordprocessingDrawing" xmlns:wp="http://schemas.openxmlformats.org/drawingml/2006/wordprocessingDrawing" xmlns:w10="urn:schemas-microsoft-com:office:word" xmlns:w="http://schemas.openxmlformats.org/wordprocessingml/2006/main" xmlns:w14="http://schemas.microsoft.com/office/word/2010/wordml" xmlns:wpg="http://schemas.microsoft.com/office/word/2010/wordprocessingGroup" xmlns:wpi="http://schemas.microsoft.com/office/word/2010/wordprocessingInk" xmlns:wne="http://schemas.microsoft.com/office/word/2006/wordml" xmlns:wps="http://schemas.microsoft.com/office/word/2010/wordprocessingShape" mc:Ignorable="w14 wp14">
+<w:numbering xmlns:wpc="http://schemas.microsoft.com/office/word/2010/wordprocessingCanvas" xmlns:mc="http://schemas.openxmlformats.org/markup-compatibility/2006" xmlns:o="urn:schemas-microsoft-com:office:office" xmlns:r="http://schemas.openxmlformats.org/officeDocument/2006/relationships" xmlns:m="http://schemas.openxmlformats.org/officeDocument/2006/math" xmlns:v="urn:schemas-microsoft-com:vml" xmlns:wp14="http://schemas.microsoft.com/office/word/2010/wordprocessingDrawing" xmlns:wp="http://schemas.openxmlformats.org/drawingml/2006/wordprocessingDrawing" xmlns:w10="urn:schemas-microsoft-com:office:word" xmlns:w="http://schemas.openxmlformats.org/wordprocessingml/2006/main" xmlns:w14="http://schemas.microsoft.com/office/word/2010/wordml" xmlns:wpg="http://schemas.microsoft.com/office/word/2010/wordprocessingGroup" xmlns:wpi="http://schemas.microsoft.com/office/word/2010/wordprocessingInk" xmlns:wne="http://schemas.microsoft.com/office/word/2006/wordml" xmlns:wps="http://schemas.microsoft.com/office/word/2010/wordprocessingShape" xmlns:wpsCustomData="http://www.wps.cn/officeDocument/2013/wpsCustomData" mc:Ignorable="w14 wp14">
   <w:abstractNum w:abstractNumId="0">
     <w:nsid w:val="B306FFF8"/>
     <w:multiLevelType w:val="singleLevel"/>
@@ -2721,13 +2809,14 @@
 </file>
 
 <file path=word/styles.xml><?xml version="1.0" encoding="utf-8"?>
-<w:styles xmlns:mc="http://schemas.openxmlformats.org/markup-compatibility/2006" xmlns:o="urn:schemas-microsoft-com:office:office" xmlns:r="http://schemas.openxmlformats.org/officeDocument/2006/relationships" xmlns:m="http://schemas.openxmlformats.org/officeDocument/2006/math" xmlns:v="urn:schemas-microsoft-com:vml" xmlns:w="http://schemas.openxmlformats.org/wordprocessingml/2006/main" xmlns:w14="http://schemas.microsoft.com/office/word/2010/wordml" xmlns:w10="urn:schemas-microsoft-com:office:word" xmlns:sl="http://schemas.openxmlformats.org/schemaLibrary/2006/main" mc:Ignorable="w14">
+<w:styles xmlns:mc="http://schemas.openxmlformats.org/markup-compatibility/2006" xmlns:o="urn:schemas-microsoft-com:office:office" xmlns:r="http://schemas.openxmlformats.org/officeDocument/2006/relationships" xmlns:m="http://schemas.openxmlformats.org/officeDocument/2006/math" xmlns:v="urn:schemas-microsoft-com:vml" xmlns:w="http://schemas.openxmlformats.org/wordprocessingml/2006/main" xmlns:w14="http://schemas.microsoft.com/office/word/2010/wordml" xmlns:w10="urn:schemas-microsoft-com:office:word" xmlns:sl="http://schemas.openxmlformats.org/schemaLibrary/2006/main" xmlns:wpsCustomData="http://www.wps.cn/officeDocument/2013/wpsCustomData" mc:Ignorable="w14">
   <w:docDefaults>
     <w:rPrDefault>
       <w:rPr>
         <w:rFonts w:ascii="Times New Roman" w:hAnsi="Times New Roman" w:eastAsia="宋体" w:cs="Times New Roman"/>
       </w:rPr>
     </w:rPrDefault>
+    <w:pPrDefault/>
   </w:docDefaults>
   <w:latentStyles w:count="260" w:defQFormat="0" w:defUnhideWhenUsed="1" w:defSemiHidden="1" w:defUIPriority="99" w:defLockedState="0">
     <w:lsdException w:qFormat="1" w:unhideWhenUsed="0" w:uiPriority="0" w:semiHidden="0" w:name="Normal"/>
@@ -2833,7 +2922,7 @@
     <w:lsdException w:unhideWhenUsed="0" w:uiPriority="0" w:semiHidden="0" w:name="HTML Sample"/>
     <w:lsdException w:unhideWhenUsed="0" w:uiPriority="0" w:semiHidden="0" w:name="HTML Typewriter"/>
     <w:lsdException w:unhideWhenUsed="0" w:uiPriority="0" w:semiHidden="0" w:name="HTML Variable"/>
-    <w:lsdException w:unhideWhenUsed="0" w:uiPriority="0" w:name="Normal Table"/>
+    <w:lsdException w:qFormat="1" w:unhideWhenUsed="0" w:uiPriority="0" w:name="Normal Table"/>
     <w:lsdException w:unhideWhenUsed="0" w:uiPriority="0" w:semiHidden="0" w:name="annotation subject"/>
     <w:lsdException w:unhideWhenUsed="0" w:uiPriority="0" w:semiHidden="0" w:name="Table Simple 1"/>
     <w:lsdException w:unhideWhenUsed="0" w:uiPriority="0" w:semiHidden="0" w:name="Table Simple 2"/>
@@ -3003,6 +3092,7 @@
   <w:style w:type="table" w:default="1" w:styleId="3">
     <w:name w:val="Normal Table"/>
     <w:semiHidden/>
+    <w:qFormat/>
     <w:uiPriority w:val="0"/>
     <w:tblPr>
       <w:tblCellMar>

</xml_diff>